<commit_message>
Shri Ganesh on Symbol Table
</commit_message>
<xml_diff>
--- a/LangSpecs/Compiler Stage2 Info.docx
+++ b/LangSpecs/Compiler Stage2 Info.docx
@@ -57,7 +57,50 @@
           <w:szCs w:val="21"/>
           <w:lang w:eastAsia="en-GB"/>
         </w:rPr>
-        <w:t> This module takes as input the parse tree generated during the previous stage. Symbol table is a special data structure that maintains the information about the identifiers (variables that participate in computation as the source code is executed). The information gathered during semantic analysis phase is extremely valuable for generating the assembly language code for the input source code. Variables declared in different static scopes can be maintained in separate symbol tables. Since the scope of the variables is known only when the syntactic structure is established, i.e. after parsing, the symbol table links can be established to the function definitions after syntax analysis.</w:t>
+        <w:t xml:space="preserve"> This module takes as input the </w:t>
+      </w:r>
+      <w:r>
+        <w:rPr>
+          <w:rFonts w:ascii="Helvetica Neue" w:eastAsia="Times New Roman" w:hAnsi="Helvetica Neue" w:cs="Times New Roman"/>
+          <w:color w:val="000000" w:themeColor="text1"/>
+          <w:sz w:val="21"/>
+          <w:szCs w:val="21"/>
+          <w:lang w:eastAsia="en-GB"/>
+        </w:rPr>
+        <w:t>AST</w:t>
+      </w:r>
+      <w:r>
+        <w:rPr>
+          <w:rFonts w:ascii="Helvetica Neue" w:eastAsia="Times New Roman" w:hAnsi="Helvetica Neue" w:cs="Times New Roman"/>
+          <w:color w:val="000000" w:themeColor="text1"/>
+          <w:sz w:val="21"/>
+          <w:szCs w:val="21"/>
+          <w:lang w:eastAsia="en-GB"/>
+        </w:rPr>
+        <w:t xml:space="preserve"> generated. </w:t>
+      </w:r>
+    </w:p>
+    <w:p>
+      <w:pPr>
+        <w:shd w:val="clear" w:color="auto" w:fill="FFFFFF"/>
+        <w:spacing w:after="150"/>
+        <w:rPr>
+          <w:rFonts w:ascii="Helvetica Neue" w:eastAsia="Times New Roman" w:hAnsi="Helvetica Neue" w:cs="Times New Roman"/>
+          <w:color w:val="000000" w:themeColor="text1"/>
+          <w:sz w:val="21"/>
+          <w:szCs w:val="21"/>
+          <w:lang w:eastAsia="en-GB"/>
+        </w:rPr>
+      </w:pPr>
+      <w:r>
+        <w:rPr>
+          <w:rFonts w:ascii="Helvetica Neue" w:eastAsia="Times New Roman" w:hAnsi="Helvetica Neue" w:cs="Times New Roman"/>
+          <w:color w:val="000000" w:themeColor="text1"/>
+          <w:sz w:val="21"/>
+          <w:szCs w:val="21"/>
+          <w:lang w:eastAsia="en-GB"/>
+        </w:rPr>
+        <w:t>Symbol table is a special data structure that maintains the information about the identifiers (variables that participate in computation as the source code is executed). The information gathered during semantic analysis phase is extremely valuable for generating the assembly language code for the input source code. Variables declared in different static scopes can be maintained in separate symbol tables. Since the scope of the variables is known only when the syntactic structure is established, i.e. after parsing, the symbol table links can be established to the function definitions after syntax analysis.</w:t>
       </w:r>
     </w:p>
     <w:p>
@@ -305,8 +348,6 @@
           <w:lang w:eastAsia="en-GB"/>
         </w:rPr>
       </w:pPr>
-      <w:bookmarkStart w:id="0" w:name="_GoBack"/>
-      <w:bookmarkEnd w:id="0"/>
       <w:r>
         <w:rPr>
           <w:rFonts w:ascii="Helvetica Neue" w:eastAsia="Times New Roman" w:hAnsi="Helvetica Neue" w:cs="Times New Roman"/>
@@ -609,7 +650,7 @@
           <w:szCs w:val="21"/>
           <w:lang w:eastAsia="en-GB"/>
         </w:rPr>
-        <w:t xml:space="preserve"> ) and checks if it matches with that of the identifier on the left hand side. An arithmetic operator can have two operands of the similar type, where types can be integer and real data types. Example : let </w:t>
+        <w:t xml:space="preserve">) and checks if it matches with that of the identifier on the left hand side. An arithmetic operator can have two operands of the similar type, where types can be integer and real data types. Example : let </w:t>
       </w:r>
       <w:proofErr w:type="spellStart"/>
       <w:r>
@@ -1626,19 +1667,6 @@
           <w:lang w:eastAsia="en-GB"/>
         </w:rPr>
       </w:pPr>
-    </w:p>
-    <w:p>
-      <w:pPr>
-        <w:shd w:val="clear" w:color="auto" w:fill="FFFFFF"/>
-        <w:spacing w:after="150"/>
-        <w:rPr>
-          <w:rFonts w:ascii="Helvetica Neue" w:eastAsia="Times New Roman" w:hAnsi="Helvetica Neue" w:cs="Times New Roman"/>
-          <w:color w:val="000000" w:themeColor="text1"/>
-          <w:sz w:val="21"/>
-          <w:szCs w:val="21"/>
-          <w:lang w:eastAsia="en-GB"/>
-        </w:rPr>
-      </w:pPr>
       <w:r>
         <w:rPr>
           <w:rFonts w:ascii="Helvetica Neue" w:eastAsia="Times New Roman" w:hAnsi="Helvetica Neue" w:cs="Times New Roman"/>
@@ -2499,7 +2527,7 @@
           <w:szCs w:val="21"/>
           <w:lang w:eastAsia="en-GB"/>
         </w:rPr>
-        <w:t xml:space="preserve">. Only trivial optimization such as </w:t>
+        <w:t xml:space="preserve">. Only trivial optimization such as avoiding redundant code, appropriate register usage etc is needed while the detailed code </w:t>
       </w:r>
       <w:r>
         <w:rPr>
@@ -2510,7 +2538,7 @@
           <w:lang w:eastAsia="en-GB"/>
         </w:rPr>
         <w:lastRenderedPageBreak/>
-        <w:t>avoiding redundant code, appropriate register usage etc is needed while the detailed code optimization techniques are not expected to be implemented. The code generator generates the code for </w:t>
+        <w:t>optimization techniques are not expected to be implemented. The code generator generates the code for </w:t>
       </w:r>
       <w:r>
         <w:rPr>
@@ -3275,7 +3303,7 @@
           <w:szCs w:val="21"/>
           <w:lang w:eastAsia="en-GB"/>
         </w:rPr>
-        <w:t xml:space="preserve">Teams can generate assembly language code by first constructing the intermediate code using instructions given in text book or can generate the code directly. [The process of code </w:t>
+        <w:t xml:space="preserve">Teams can generate assembly language code by first constructing the intermediate code using instructions given in text book or can generate the code directly. [The process of code generation through intermediate code generation is more systematic and produces correct code </w:t>
       </w:r>
       <w:r>
         <w:rPr>
@@ -3286,7 +3314,7 @@
           <w:lang w:eastAsia="en-GB"/>
         </w:rPr>
         <w:lastRenderedPageBreak/>
-        <w:t>generation through intermediate code generation is more systematic and produces correct code while direct code generation may be erroneous.] However, there is no extra credit for IR (Intermediate Representation) creation as it is left to the decision of teams as to whether to generate code through IR or by skipping IR . The correctness of the generated code will be of significance.</w:t>
+        <w:t>while direct code generation may be erroneous.] However, there is no extra credit for IR (Intermediate Representation) creation as it is left to the decision of teams as to whether to generate code through IR or by skipping IR . The correctness of the generated code will be of significance.</w:t>
       </w:r>
     </w:p>
     <w:p>
@@ -3427,7 +3455,19 @@
           <w:szCs w:val="21"/>
           <w:lang w:eastAsia="en-GB"/>
         </w:rPr>
-        <w:t>Efficiency (Time and Space ) is an expected feature of your compiler code. Design efficient data structure for symbol table etc. Abstract Syntax Tree (AST) is a copy of the user source code in concrete form and semantic analysis is expected to be done by traversing the AST instead of traversing the parse tree. While constructing AST, the unused nodes of the parse tree can be freed.</w:t>
+        <w:t>Efficiency (Time and Space</w:t>
+      </w:r>
+      <w:bookmarkStart w:id="0" w:name="_GoBack"/>
+      <w:bookmarkEnd w:id="0"/>
+      <w:r>
+        <w:rPr>
+          <w:rFonts w:ascii="Helvetica Neue" w:eastAsia="Times New Roman" w:hAnsi="Helvetica Neue" w:cs="Times New Roman"/>
+          <w:color w:val="000000" w:themeColor="text1"/>
+          <w:sz w:val="21"/>
+          <w:szCs w:val="21"/>
+          <w:lang w:eastAsia="en-GB"/>
+        </w:rPr>
+        <w:t>) is an expected feature of your compiler code. Design efficient data structure for symbol table etc. Abstract Syntax Tree (AST) is a copy of the user source code in concrete form and semantic analysis is expected to be done by traversing the AST instead of traversing the parse tree. While constructing AST, the unused nodes of the parse tree can be freed.</w:t>
       </w:r>
     </w:p>
     <w:p>

</xml_diff>

<commit_message>
TypeChecking for 'for' and 'switch' done.
</commit_message>
<xml_diff>
--- a/LangSpecs/Compiler Stage2 Info.docx
+++ b/LangSpecs/Compiler Stage2 Info.docx
@@ -817,16 +817,16 @@
         <w:spacing w:after="150"/>
         <w:rPr>
           <w:rFonts w:ascii="Helvetica Neue" w:eastAsia="Times New Roman" w:hAnsi="Helvetica Neue" w:cs="Times New Roman"/>
-          <w:color w:val="000000" w:themeColor="text1"/>
-          <w:sz w:val="21"/>
-          <w:szCs w:val="21"/>
-          <w:lang w:eastAsia="en-GB"/>
-        </w:rPr>
-      </w:pPr>
-      <w:r>
-        <w:rPr>
-          <w:rFonts w:ascii="Helvetica Neue" w:eastAsia="Times New Roman" w:hAnsi="Helvetica Neue" w:cs="Times New Roman"/>
-          <w:color w:val="000000" w:themeColor="text1"/>
+          <w:color w:val="FF0000"/>
+          <w:sz w:val="21"/>
+          <w:szCs w:val="21"/>
+          <w:lang w:eastAsia="en-GB"/>
+        </w:rPr>
+      </w:pPr>
+      <w:r>
+        <w:rPr>
+          <w:rFonts w:ascii="Helvetica Neue" w:eastAsia="Times New Roman" w:hAnsi="Helvetica Neue" w:cs="Times New Roman"/>
+          <w:color w:val="FF0000"/>
           <w:sz w:val="21"/>
           <w:szCs w:val="21"/>
           <w:lang w:eastAsia="en-GB"/>
@@ -840,16 +840,16 @@
         <w:spacing w:after="150"/>
         <w:rPr>
           <w:rFonts w:ascii="Helvetica Neue" w:eastAsia="Times New Roman" w:hAnsi="Helvetica Neue" w:cs="Times New Roman"/>
-          <w:color w:val="000000" w:themeColor="text1"/>
-          <w:sz w:val="21"/>
-          <w:szCs w:val="21"/>
-          <w:lang w:eastAsia="en-GB"/>
-        </w:rPr>
-      </w:pPr>
-      <w:r>
-        <w:rPr>
-          <w:rFonts w:ascii="Helvetica Neue" w:eastAsia="Times New Roman" w:hAnsi="Helvetica Neue" w:cs="Times New Roman"/>
-          <w:color w:val="000000" w:themeColor="text1"/>
+          <w:color w:val="FF0000"/>
+          <w:sz w:val="21"/>
+          <w:szCs w:val="21"/>
+          <w:lang w:eastAsia="en-GB"/>
+        </w:rPr>
+      </w:pPr>
+      <w:r>
+        <w:rPr>
+          <w:rFonts w:ascii="Helvetica Neue" w:eastAsia="Times New Roman" w:hAnsi="Helvetica Neue" w:cs="Times New Roman"/>
+          <w:color w:val="FF0000"/>
           <w:sz w:val="21"/>
           <w:szCs w:val="21"/>
           <w:lang w:eastAsia="en-GB"/>
@@ -863,21 +863,33 @@
         <w:spacing w:after="150"/>
         <w:rPr>
           <w:rFonts w:ascii="Helvetica Neue" w:eastAsia="Times New Roman" w:hAnsi="Helvetica Neue" w:cs="Times New Roman"/>
-          <w:color w:val="000000" w:themeColor="text1"/>
-          <w:sz w:val="21"/>
-          <w:szCs w:val="21"/>
-          <w:lang w:eastAsia="en-GB"/>
-        </w:rPr>
-      </w:pPr>
-      <w:r>
-        <w:rPr>
-          <w:rFonts w:ascii="Helvetica Neue" w:eastAsia="Times New Roman" w:hAnsi="Helvetica Neue" w:cs="Times New Roman"/>
-          <w:color w:val="000000" w:themeColor="text1"/>
-          <w:sz w:val="21"/>
-          <w:szCs w:val="21"/>
-          <w:lang w:eastAsia="en-GB"/>
-        </w:rPr>
-        <w:t>3. The type of RNUM is real.</w:t>
+          <w:color w:val="FF0000"/>
+          <w:sz w:val="21"/>
+          <w:szCs w:val="21"/>
+          <w:lang w:eastAsia="en-GB"/>
+        </w:rPr>
+      </w:pPr>
+      <w:r>
+        <w:rPr>
+          <w:rFonts w:ascii="Helvetica Neue" w:eastAsia="Times New Roman" w:hAnsi="Helvetica Neue" w:cs="Times New Roman"/>
+          <w:color w:val="FF0000"/>
+          <w:sz w:val="21"/>
+          <w:szCs w:val="21"/>
+          <w:lang w:eastAsia="en-GB"/>
+        </w:rPr>
+        <w:t>3. The type of RNUM is re</w:t>
+      </w:r>
+      <w:bookmarkStart w:id="0" w:name="_GoBack"/>
+      <w:bookmarkEnd w:id="0"/>
+      <w:r>
+        <w:rPr>
+          <w:rFonts w:ascii="Helvetica Neue" w:eastAsia="Times New Roman" w:hAnsi="Helvetica Neue" w:cs="Times New Roman"/>
+          <w:color w:val="FF0000"/>
+          <w:sz w:val="21"/>
+          <w:szCs w:val="21"/>
+          <w:lang w:eastAsia="en-GB"/>
+        </w:rPr>
+        <w:t>al.</w:t>
       </w:r>
     </w:p>
     <w:p>
@@ -886,16 +898,16 @@
         <w:spacing w:after="150"/>
         <w:rPr>
           <w:rFonts w:ascii="Helvetica Neue" w:eastAsia="Times New Roman" w:hAnsi="Helvetica Neue" w:cs="Times New Roman"/>
-          <w:color w:val="000000" w:themeColor="text1"/>
-          <w:sz w:val="21"/>
-          <w:szCs w:val="21"/>
-          <w:lang w:eastAsia="en-GB"/>
-        </w:rPr>
-      </w:pPr>
-      <w:r>
-        <w:rPr>
-          <w:rFonts w:ascii="Helvetica Neue" w:eastAsia="Times New Roman" w:hAnsi="Helvetica Neue" w:cs="Times New Roman"/>
-          <w:color w:val="000000" w:themeColor="text1"/>
+          <w:color w:val="FF0000"/>
+          <w:sz w:val="21"/>
+          <w:szCs w:val="21"/>
+          <w:lang w:eastAsia="en-GB"/>
+        </w:rPr>
+      </w:pPr>
+      <w:r>
+        <w:rPr>
+          <w:rFonts w:ascii="Helvetica Neue" w:eastAsia="Times New Roman" w:hAnsi="Helvetica Neue" w:cs="Times New Roman"/>
+          <w:color w:val="FF0000"/>
           <w:sz w:val="21"/>
           <w:szCs w:val="21"/>
           <w:lang w:eastAsia="en-GB"/>
@@ -906,7 +918,7 @@
       <w:r>
         <w:rPr>
           <w:rFonts w:ascii="Helvetica Neue" w:eastAsia="Times New Roman" w:hAnsi="Helvetica Neue" w:cs="Times New Roman"/>
-          <w:color w:val="000000" w:themeColor="text1"/>
+          <w:color w:val="FF0000"/>
           <w:sz w:val="21"/>
           <w:szCs w:val="21"/>
           <w:lang w:eastAsia="en-GB"/>
@@ -917,7 +929,7 @@
       <w:r>
         <w:rPr>
           <w:rFonts w:ascii="Helvetica Neue" w:eastAsia="Times New Roman" w:hAnsi="Helvetica Neue" w:cs="Times New Roman"/>
-          <w:color w:val="000000" w:themeColor="text1"/>
+          <w:color w:val="FF0000"/>
           <w:sz w:val="21"/>
           <w:szCs w:val="21"/>
           <w:lang w:eastAsia="en-GB"/>
@@ -3455,19 +3467,7 @@
           <w:szCs w:val="21"/>
           <w:lang w:eastAsia="en-GB"/>
         </w:rPr>
-        <w:t>Efficiency (Time and Space</w:t>
-      </w:r>
-      <w:bookmarkStart w:id="0" w:name="_GoBack"/>
-      <w:bookmarkEnd w:id="0"/>
-      <w:r>
-        <w:rPr>
-          <w:rFonts w:ascii="Helvetica Neue" w:eastAsia="Times New Roman" w:hAnsi="Helvetica Neue" w:cs="Times New Roman"/>
-          <w:color w:val="000000" w:themeColor="text1"/>
-          <w:sz w:val="21"/>
-          <w:szCs w:val="21"/>
-          <w:lang w:eastAsia="en-GB"/>
-        </w:rPr>
-        <w:t>) is an expected feature of your compiler code. Design efficient data structure for symbol table etc. Abstract Syntax Tree (AST) is a copy of the user source code in concrete form and semantic analysis is expected to be done by traversing the AST instead of traversing the parse tree. While constructing AST, the unused nodes of the parse tree can be freed.</w:t>
+        <w:t>Efficiency (Time and Space) is an expected feature of your compiler code. Design efficient data structure for symbol table etc. Abstract Syntax Tree (AST) is a copy of the user source code in concrete form and semantic analysis is expected to be done by traversing the AST instead of traversing the parse tree. While constructing AST, the unused nodes of the parse tree can be freed.</w:t>
       </w:r>
     </w:p>
     <w:p>

</xml_diff>